<commit_message>
update to project propsal draft
</commit_message>
<xml_diff>
--- a/Documentation/Project_Proposal.docx
+++ b/Documentation/Project_Proposal.docx
@@ -3,6 +3,14 @@
 <w:document xmlns:wpc="http://schemas.microsoft.com/office/word/2010/wordprocessingCanvas" xmlns:cx="http://schemas.microsoft.com/office/drawing/2014/chartex" xmlns:cx1="http://schemas.microsoft.com/office/drawing/2015/9/8/chartex" xmlns:cx2="http://schemas.microsoft.com/office/drawing/2015/10/21/chartex" xmlns:mc="http://schemas.openxmlformats.org/markup-compatibility/2006" xmlns:o="urn:schemas-microsoft-com:office:office" xmlns:r="http://schemas.openxmlformats.org/officeDocument/2006/relationships" xmlns:m="http://schemas.openxmlformats.org/officeDocument/2006/math" xmlns:v="urn:schemas-microsoft-com:vml" xmlns:wp14="http://schemas.microsoft.com/office/word/2010/wordprocessingDrawing" xmlns:wp="http://schemas.openxmlformats.org/drawingml/2006/wordprocessingDrawing" xmlns:w10="urn:schemas-microsoft-com:office:word" xmlns:w="http://schemas.openxmlformats.org/wordprocessingml/2006/main" xmlns:w14="http://schemas.microsoft.com/office/word/2010/wordml" xmlns:w15="http://schemas.microsoft.com/office/word/2012/wordml" xmlns:w16se="http://schemas.microsoft.com/office/word/2015/wordml/symex" xmlns:wpg="http://schemas.microsoft.com/office/word/2010/wordprocessingGroup" xmlns:wpi="http://schemas.microsoft.com/office/word/2010/wordprocessingInk" xmlns:wne="http://schemas.microsoft.com/office/word/2006/wordml" xmlns:wps="http://schemas.microsoft.com/office/word/2010/wordprocessingShape" mc:Ignorable="w14 w15 w16se wp14">
   <w:body>
     <w:p>
+      <w:pPr>
+        <w:pStyle w:val="Heading1"/>
+      </w:pPr>
+      <w:r>
+        <w:t>Goal</w:t>
+      </w:r>
+    </w:p>
+    <w:p>
       <w:r>
         <w:t xml:space="preserve">Our Face Recognition Project is going to revolutionize the way instructors manage their class. </w:t>
       </w:r>
@@ -26,54 +34,280 @@
       </w:r>
       <w:r>
         <w:t xml:space="preserve">Names will be overlaid on the image, with information presented below. </w:t>
+      </w:r>
+    </w:p>
+    <w:p>
+      <w:pPr>
+        <w:pStyle w:val="Heading1"/>
+      </w:pPr>
+      <w:r>
+        <w:t>Team Composition</w:t>
+      </w:r>
+    </w:p>
+    <w:tbl>
+      <w:tblPr>
+        <w:tblStyle w:val="PlainTable2"/>
+        <w:tblW w:w="0" w:type="auto"/>
+        <w:tblLook w:val="04A0" w:firstRow="1" w:lastRow="0" w:firstColumn="1" w:lastColumn="0" w:noHBand="0" w:noVBand="1"/>
+      </w:tblPr>
+      <w:tblGrid>
+        <w:gridCol w:w="4675"/>
+        <w:gridCol w:w="4675"/>
+      </w:tblGrid>
+      <w:tr>
+        <w:trPr>
+          <w:cnfStyle w:val="100000000000" w:firstRow="1" w:lastRow="0" w:firstColumn="0" w:lastColumn="0" w:oddVBand="0" w:evenVBand="0" w:oddHBand="0" w:evenHBand="0" w:firstRowFirstColumn="0" w:firstRowLastColumn="0" w:lastRowFirstColumn="0" w:lastRowLastColumn="0"/>
+        </w:trPr>
+        <w:tc>
+          <w:tcPr>
+            <w:cnfStyle w:val="001000000000" w:firstRow="0" w:lastRow="0" w:firstColumn="1" w:lastColumn="0" w:oddVBand="0" w:evenVBand="0" w:oddHBand="0" w:evenHBand="0" w:firstRowFirstColumn="0" w:firstRowLastColumn="0" w:lastRowFirstColumn="0" w:lastRowLastColumn="0"/>
+            <w:tcW w:w="4675" w:type="dxa"/>
+          </w:tcPr>
+          <w:p>
+            <w:r>
+              <w:t>Name</w:t>
+            </w:r>
+          </w:p>
+        </w:tc>
+        <w:tc>
+          <w:tcPr>
+            <w:tcW w:w="4675" w:type="dxa"/>
+          </w:tcPr>
+          <w:p>
+            <w:pPr>
+              <w:cnfStyle w:val="100000000000" w:firstRow="1" w:lastRow="0" w:firstColumn="0" w:lastColumn="0" w:oddVBand="0" w:evenVBand="0" w:oddHBand="0" w:evenHBand="0" w:firstRowFirstColumn="0" w:firstRowLastColumn="0" w:lastRowFirstColumn="0" w:lastRowLastColumn="0"/>
+            </w:pPr>
+            <w:r>
+              <w:t>Role</w:t>
+            </w:r>
+          </w:p>
+        </w:tc>
+      </w:tr>
+      <w:tr>
+        <w:trPr>
+          <w:cnfStyle w:val="000000100000" w:firstRow="0" w:lastRow="0" w:firstColumn="0" w:lastColumn="0" w:oddVBand="0" w:evenVBand="0" w:oddHBand="1" w:evenHBand="0" w:firstRowFirstColumn="0" w:firstRowLastColumn="0" w:lastRowFirstColumn="0" w:lastRowLastColumn="0"/>
+        </w:trPr>
+        <w:tc>
+          <w:tcPr>
+            <w:cnfStyle w:val="001000000000" w:firstRow="0" w:lastRow="0" w:firstColumn="1" w:lastColumn="0" w:oddVBand="0" w:evenVBand="0" w:oddHBand="0" w:evenHBand="0" w:firstRowFirstColumn="0" w:firstRowLastColumn="0" w:lastRowFirstColumn="0" w:lastRowLastColumn="0"/>
+            <w:tcW w:w="4675" w:type="dxa"/>
+          </w:tcPr>
+          <w:p>
+            <w:pPr>
+              <w:rPr>
+                <w:b w:val="0"/>
+              </w:rPr>
+            </w:pPr>
+            <w:r>
+              <w:rPr>
+                <w:b w:val="0"/>
+              </w:rPr>
+              <w:t>Jack Meyer</w:t>
+            </w:r>
+          </w:p>
+        </w:tc>
+        <w:tc>
+          <w:tcPr>
+            <w:tcW w:w="4675" w:type="dxa"/>
+          </w:tcPr>
+          <w:p>
+            <w:pPr>
+              <w:cnfStyle w:val="000000100000" w:firstRow="0" w:lastRow="0" w:firstColumn="0" w:lastColumn="0" w:oddVBand="0" w:evenVBand="0" w:oddHBand="1" w:evenHBand="0" w:firstRowFirstColumn="0" w:firstRowLastColumn="0" w:lastRowFirstColumn="0" w:lastRowLastColumn="0"/>
+            </w:pPr>
+            <w:r>
+              <w:t>Project Manager</w:t>
+            </w:r>
+          </w:p>
+        </w:tc>
+      </w:tr>
+      <w:tr>
+        <w:tc>
+          <w:tcPr>
+            <w:cnfStyle w:val="001000000000" w:firstRow="0" w:lastRow="0" w:firstColumn="1" w:lastColumn="0" w:oddVBand="0" w:evenVBand="0" w:oddHBand="0" w:evenHBand="0" w:firstRowFirstColumn="0" w:firstRowLastColumn="0" w:lastRowFirstColumn="0" w:lastRowLastColumn="0"/>
+            <w:tcW w:w="4675" w:type="dxa"/>
+          </w:tcPr>
+          <w:p>
+            <w:pPr>
+              <w:rPr>
+                <w:b w:val="0"/>
+              </w:rPr>
+            </w:pPr>
+            <w:r>
+              <w:rPr>
+                <w:b w:val="0"/>
+              </w:rPr>
+              <w:t>Systems Engineer</w:t>
+            </w:r>
+          </w:p>
+        </w:tc>
+        <w:tc>
+          <w:tcPr>
+            <w:tcW w:w="4675" w:type="dxa"/>
+          </w:tcPr>
+          <w:p>
+            <w:pPr>
+              <w:cnfStyle w:val="000000000000" w:firstRow="0" w:lastRow="0" w:firstColumn="0" w:lastColumn="0" w:oddVBand="0" w:evenVBand="0" w:oddHBand="0" w:evenHBand="0" w:firstRowFirstColumn="0" w:firstRowLastColumn="0" w:lastRowFirstColumn="0" w:lastRowLastColumn="0"/>
+            </w:pPr>
+            <w:r>
+              <w:t>Anthony House</w:t>
+            </w:r>
+          </w:p>
+        </w:tc>
+      </w:tr>
+      <w:tr>
+        <w:trPr>
+          <w:cnfStyle w:val="000000100000" w:firstRow="0" w:lastRow="0" w:firstColumn="0" w:lastColumn="0" w:oddVBand="0" w:evenVBand="0" w:oddHBand="1" w:evenHBand="0" w:firstRowFirstColumn="0" w:firstRowLastColumn="0" w:lastRowFirstColumn="0" w:lastRowLastColumn="0"/>
+        </w:trPr>
+        <w:tc>
+          <w:tcPr>
+            <w:cnfStyle w:val="001000000000" w:firstRow="0" w:lastRow="0" w:firstColumn="1" w:lastColumn="0" w:oddVBand="0" w:evenVBand="0" w:oddHBand="0" w:evenHBand="0" w:firstRowFirstColumn="0" w:firstRowLastColumn="0" w:lastRowFirstColumn="0" w:lastRowLastColumn="0"/>
+            <w:tcW w:w="4675" w:type="dxa"/>
+          </w:tcPr>
+          <w:p>
+            <w:pPr>
+              <w:rPr>
+                <w:b w:val="0"/>
+              </w:rPr>
+            </w:pPr>
+            <w:r>
+              <w:rPr>
+                <w:b w:val="0"/>
+              </w:rPr>
+              <w:t>Architect and Developer</w:t>
+            </w:r>
+          </w:p>
+        </w:tc>
+        <w:tc>
+          <w:tcPr>
+            <w:tcW w:w="4675" w:type="dxa"/>
+          </w:tcPr>
+          <w:p>
+            <w:pPr>
+              <w:cnfStyle w:val="000000100000" w:firstRow="0" w:lastRow="0" w:firstColumn="0" w:lastColumn="0" w:oddVBand="0" w:evenVBand="0" w:oddHBand="1" w:evenHBand="0" w:firstRowFirstColumn="0" w:firstRowLastColumn="0" w:lastRowFirstColumn="0" w:lastRowLastColumn="0"/>
+            </w:pPr>
+            <w:proofErr w:type="spellStart"/>
+            <w:r>
+              <w:t>Nischay</w:t>
+            </w:r>
+            <w:proofErr w:type="spellEnd"/>
+            <w:r>
+              <w:t xml:space="preserve"> </w:t>
+            </w:r>
+            <w:proofErr w:type="spellStart"/>
+            <w:r>
+              <w:t>Venkatram</w:t>
+            </w:r>
+            <w:proofErr w:type="spellEnd"/>
+          </w:p>
+        </w:tc>
+      </w:tr>
+      <w:tr>
+        <w:tc>
+          <w:tcPr>
+            <w:cnfStyle w:val="001000000000" w:firstRow="0" w:lastRow="0" w:firstColumn="1" w:lastColumn="0" w:oddVBand="0" w:evenVBand="0" w:oddHBand="0" w:evenHBand="0" w:firstRowFirstColumn="0" w:firstRowLastColumn="0" w:lastRowFirstColumn="0" w:lastRowLastColumn="0"/>
+            <w:tcW w:w="4675" w:type="dxa"/>
+          </w:tcPr>
+          <w:p>
+            <w:pPr>
+              <w:rPr>
+                <w:b w:val="0"/>
+              </w:rPr>
+            </w:pPr>
+            <w:r>
+              <w:rPr>
+                <w:b w:val="0"/>
+              </w:rPr>
+              <w:t>Tester and Integrator</w:t>
+            </w:r>
+          </w:p>
+        </w:tc>
+        <w:tc>
+          <w:tcPr>
+            <w:tcW w:w="4675" w:type="dxa"/>
+          </w:tcPr>
+          <w:p>
+            <w:pPr>
+              <w:cnfStyle w:val="000000000000" w:firstRow="0" w:lastRow="0" w:firstColumn="0" w:lastColumn="0" w:oddVBand="0" w:evenVBand="0" w:oddHBand="0" w:evenHBand="0" w:firstRowFirstColumn="0" w:firstRowLastColumn="0" w:lastRowFirstColumn="0" w:lastRowLastColumn="0"/>
+            </w:pPr>
+            <w:r>
+              <w:t>Ian Harris</w:t>
+            </w:r>
+          </w:p>
+        </w:tc>
+      </w:tr>
+    </w:tbl>
+    <w:p/>
+    <w:p>
+      <w:r>
+        <w:t xml:space="preserve">Although these roles are clearly defined, it is expected that each team member will contribute in another place when deemed necessary. </w:t>
+      </w:r>
+    </w:p>
+    <w:p>
+      <w:pPr>
+        <w:pStyle w:val="Heading1"/>
+      </w:pPr>
+      <w:r>
+        <w:t>Costs</w:t>
+      </w:r>
+    </w:p>
+    <w:p>
+      <w:r>
+        <w:t xml:space="preserve">We approximate that this project will require 20+ hours per person, coming to a total of 80+ hours of work. Outside of the salary of each developer, you can expect no additional costs. </w:t>
+      </w:r>
+      <w:r>
+        <w:t xml:space="preserve">We plan on utilizing our own apartments and open spaces to complete work, therefore there will be no costs for space and work areas. </w:t>
+      </w:r>
+      <w:r>
+        <w:t xml:space="preserve">We are using open source technologies, which in return means no cost for using third party resources. </w:t>
+      </w:r>
+      <w:r>
+        <w:t xml:space="preserve">Most of the 80+ hours are going to be spent researching each individual framework and setting up the project. We predict once the research and set up is completed, development work will flow smoothly. </w:t>
+      </w:r>
+    </w:p>
+    <w:p>
+      <w:pPr>
+        <w:pStyle w:val="Heading1"/>
+      </w:pPr>
+      <w:r>
+        <w:t>Risks</w:t>
+      </w:r>
+    </w:p>
+    <w:p>
+      <w:r>
+        <w:t xml:space="preserve">One issue that can be seen right from the start is the integration of our open source library for Facial Recognition, Open CV. There could be unforeseen integration issues that appear throughout the course of development. </w:t>
+      </w:r>
+      <w:r>
+        <w:t>This is a significant risk because it is the basis of our project. To mitigate this risk, we will continue to do research as the project goes along. Another issue is the lack of knowledge of one of the technologies we will be using, Angular 2. Our developers have limited knowledge of Angular 2. If this issues manifests into a large issue, we will move to do a different front end framework which our developers have more experience with.</w:t>
+      </w:r>
+      <w:r>
+        <w:t xml:space="preserve"> Although the limited lack of knowledge, we believe that Angular 2 and Open CV will be the best tools to complete the project. After 3 or 4 days, if either framework is not working out, we will migrate to using another framework with similar capabilities. </w:t>
+      </w:r>
+    </w:p>
+    <w:p>
+      <w:pPr>
+        <w:pStyle w:val="Heading1"/>
+      </w:pPr>
+      <w:r>
+        <w:t>Project Tracking and Management</w:t>
+      </w:r>
+    </w:p>
+    <w:p>
+      <w:r>
+        <w:t>The completion of our project can be tracked on our issue tracking system. We will be using GitHub issues and pull requests to track the work being done to the project.</w:t>
+      </w:r>
+      <w:r>
+        <w:t xml:space="preserve"> </w:t>
+      </w:r>
+      <w:r>
+        <w:t xml:space="preserve"> </w:t>
+      </w:r>
+      <w:r>
+        <w:t>Through GitHub issues, you can clearly see the progress of the project. It is very easy to search b</w:t>
       </w:r>
       <w:bookmarkStart w:id="0" w:name="_GoBack"/>
       <w:bookmarkEnd w:id="0"/>
-    </w:p>
-    <w:p>
-      <w:r>
-        <w:t>This project will be completed by 4 people. There is one project manager (Jack Meyer), one Systems Engineer (Anthony House), one Architect and Developer (</w:t>
-      </w:r>
-      <w:proofErr w:type="spellStart"/>
-      <w:r>
-        <w:t>Nischay</w:t>
-      </w:r>
-      <w:proofErr w:type="spellEnd"/>
-      <w:r>
-        <w:t xml:space="preserve"> </w:t>
-      </w:r>
-      <w:proofErr w:type="spellStart"/>
-      <w:r>
-        <w:t>Venkatram</w:t>
-      </w:r>
-      <w:proofErr w:type="spellEnd"/>
-      <w:r>
-        <w:t xml:space="preserve">), and one Tester and Integrator (Ian Harris). Although these roles are clearly defined, it is expected that each team member will contribute in another place when deemed necessary. </w:t>
-      </w:r>
-      <w:r>
-        <w:t xml:space="preserve">We approximate that this project will require 20+ hours per person, coming to a total of 80+ hours of work. Outside of the salary of each developer, you can expect no additional costs. </w:t>
-      </w:r>
-      <w:r>
-        <w:t xml:space="preserve">We plan on utilizing our own apartments and open spaces to complete work, therefore there will be no costs for space and work areas. </w:t>
-      </w:r>
-      <w:r>
-        <w:t xml:space="preserve">We are using open source technologies, which in return means no cost for using third party resources. </w:t>
-      </w:r>
-      <w:r>
-        <w:t xml:space="preserve">Most of the 80+ hours are going to be spent researching each individual framework and setting up the project. We predict once the research and set up is completed, development work will flow smoothly. </w:t>
-      </w:r>
-    </w:p>
-    <w:p>
-      <w:r>
-        <w:t xml:space="preserve">One issue that can be seen right from the start is the integration of our open source library for Facial Recognition, Open CV. There could be unforeseen integration issues that appear throughout the course of development. </w:t>
-      </w:r>
-      <w:r>
-        <w:t>This is a significant risk because it is the basis of our project. To mitigate this risk, we will continue to do research as the project goes along. Another issue is the lack of knowledge of one of the technologies we will be using, Angular 2. Our developers have limited knowledge of Angular 2. If this issues manifests into a large issue, we will move to do a different front end framework which our developers have more experience with.</w:t>
-      </w:r>
-    </w:p>
-    <w:p>
-      <w:r>
-        <w:t xml:space="preserve">The completion of our project can be tracked on our issue tracking system. We will be using GitHub issues and pull requests to track the work being done to the project. </w:t>
+      <w:r>
+        <w:t xml:space="preserve">y issue type, when it was created, and who is working on the issue. It is also very easy to add comments to the issues to further discussion about it. </w:t>
       </w:r>
     </w:p>
     <w:sectPr>
@@ -482,6 +716,27 @@
     <w:name w:val="Normal"/>
     <w:qFormat/>
   </w:style>
+  <w:style w:type="paragraph" w:styleId="Heading1">
+    <w:name w:val="heading 1"/>
+    <w:basedOn w:val="Normal"/>
+    <w:next w:val="Normal"/>
+    <w:link w:val="Heading1Char"/>
+    <w:uiPriority w:val="9"/>
+    <w:qFormat/>
+    <w:rsid w:val="00373899"/>
+    <w:pPr>
+      <w:keepNext/>
+      <w:keepLines/>
+      <w:spacing w:before="240" w:after="0"/>
+      <w:outlineLvl w:val="0"/>
+    </w:pPr>
+    <w:rPr>
+      <w:rFonts w:asciiTheme="majorHAnsi" w:eastAsiaTheme="majorEastAsia" w:hAnsiTheme="majorHAnsi" w:cstheme="majorBidi"/>
+      <w:color w:val="2E74B5" w:themeColor="accent1" w:themeShade="BF"/>
+      <w:sz w:val="32"/>
+      <w:szCs w:val="32"/>
+    </w:rPr>
+  </w:style>
   <w:style w:type="character" w:default="1" w:styleId="DefaultParagraphFont">
     <w:name w:val="Default Paragraph Font"/>
     <w:uiPriority w:val="1"/>
@@ -508,6 +763,181 @@
     <w:uiPriority w:val="99"/>
     <w:semiHidden/>
     <w:unhideWhenUsed/>
+  </w:style>
+  <w:style w:type="character" w:customStyle="1" w:styleId="Heading1Char">
+    <w:name w:val="Heading 1 Char"/>
+    <w:basedOn w:val="DefaultParagraphFont"/>
+    <w:link w:val="Heading1"/>
+    <w:uiPriority w:val="9"/>
+    <w:rsid w:val="00373899"/>
+    <w:rPr>
+      <w:rFonts w:asciiTheme="majorHAnsi" w:eastAsiaTheme="majorEastAsia" w:hAnsiTheme="majorHAnsi" w:cstheme="majorBidi"/>
+      <w:color w:val="2E74B5" w:themeColor="accent1" w:themeShade="BF"/>
+      <w:sz w:val="32"/>
+      <w:szCs w:val="32"/>
+    </w:rPr>
+  </w:style>
+  <w:style w:type="table" w:styleId="TableGrid">
+    <w:name w:val="Table Grid"/>
+    <w:basedOn w:val="TableNormal"/>
+    <w:uiPriority w:val="39"/>
+    <w:rsid w:val="00373899"/>
+    <w:pPr>
+      <w:spacing w:after="0" w:line="240" w:lineRule="auto"/>
+    </w:pPr>
+    <w:tblPr>
+      <w:tblBorders>
+        <w:top w:val="single" w:sz="4" w:space="0" w:color="auto"/>
+        <w:left w:val="single" w:sz="4" w:space="0" w:color="auto"/>
+        <w:bottom w:val="single" w:sz="4" w:space="0" w:color="auto"/>
+        <w:right w:val="single" w:sz="4" w:space="0" w:color="auto"/>
+        <w:insideH w:val="single" w:sz="4" w:space="0" w:color="auto"/>
+        <w:insideV w:val="single" w:sz="4" w:space="0" w:color="auto"/>
+      </w:tblBorders>
+    </w:tblPr>
+  </w:style>
+  <w:style w:type="table" w:styleId="PlainTable1">
+    <w:name w:val="Plain Table 1"/>
+    <w:basedOn w:val="TableNormal"/>
+    <w:uiPriority w:val="41"/>
+    <w:rsid w:val="00373899"/>
+    <w:pPr>
+      <w:spacing w:after="0" w:line="240" w:lineRule="auto"/>
+    </w:pPr>
+    <w:tblPr>
+      <w:tblStyleRowBandSize w:val="1"/>
+      <w:tblStyleColBandSize w:val="1"/>
+      <w:tblBorders>
+        <w:top w:val="single" w:sz="4" w:space="0" w:color="BFBFBF" w:themeColor="background1" w:themeShade="BF"/>
+        <w:left w:val="single" w:sz="4" w:space="0" w:color="BFBFBF" w:themeColor="background1" w:themeShade="BF"/>
+        <w:bottom w:val="single" w:sz="4" w:space="0" w:color="BFBFBF" w:themeColor="background1" w:themeShade="BF"/>
+        <w:right w:val="single" w:sz="4" w:space="0" w:color="BFBFBF" w:themeColor="background1" w:themeShade="BF"/>
+        <w:insideH w:val="single" w:sz="4" w:space="0" w:color="BFBFBF" w:themeColor="background1" w:themeShade="BF"/>
+        <w:insideV w:val="single" w:sz="4" w:space="0" w:color="BFBFBF" w:themeColor="background1" w:themeShade="BF"/>
+      </w:tblBorders>
+    </w:tblPr>
+    <w:tblStylePr w:type="firstRow">
+      <w:rPr>
+        <w:b/>
+        <w:bCs/>
+      </w:rPr>
+    </w:tblStylePr>
+    <w:tblStylePr w:type="lastRow">
+      <w:rPr>
+        <w:b/>
+        <w:bCs/>
+      </w:rPr>
+      <w:tblPr/>
+      <w:tcPr>
+        <w:tcBorders>
+          <w:top w:val="double" w:sz="4" w:space="0" w:color="BFBFBF" w:themeColor="background1" w:themeShade="BF"/>
+        </w:tcBorders>
+      </w:tcPr>
+    </w:tblStylePr>
+    <w:tblStylePr w:type="firstCol">
+      <w:rPr>
+        <w:b/>
+        <w:bCs/>
+      </w:rPr>
+    </w:tblStylePr>
+    <w:tblStylePr w:type="lastCol">
+      <w:rPr>
+        <w:b/>
+        <w:bCs/>
+      </w:rPr>
+    </w:tblStylePr>
+    <w:tblStylePr w:type="band1Vert">
+      <w:tblPr/>
+      <w:tcPr>
+        <w:shd w:val="clear" w:color="auto" w:fill="F2F2F2" w:themeFill="background1" w:themeFillShade="F2"/>
+      </w:tcPr>
+    </w:tblStylePr>
+    <w:tblStylePr w:type="band1Horz">
+      <w:tblPr/>
+      <w:tcPr>
+        <w:shd w:val="clear" w:color="auto" w:fill="F2F2F2" w:themeFill="background1" w:themeFillShade="F2"/>
+      </w:tcPr>
+    </w:tblStylePr>
+  </w:style>
+  <w:style w:type="table" w:styleId="PlainTable2">
+    <w:name w:val="Plain Table 2"/>
+    <w:basedOn w:val="TableNormal"/>
+    <w:uiPriority w:val="42"/>
+    <w:rsid w:val="00373899"/>
+    <w:pPr>
+      <w:spacing w:after="0" w:line="240" w:lineRule="auto"/>
+    </w:pPr>
+    <w:tblPr>
+      <w:tblStyleRowBandSize w:val="1"/>
+      <w:tblStyleColBandSize w:val="1"/>
+      <w:tblBorders>
+        <w:top w:val="single" w:sz="4" w:space="0" w:color="7F7F7F" w:themeColor="text1" w:themeTint="80"/>
+        <w:bottom w:val="single" w:sz="4" w:space="0" w:color="7F7F7F" w:themeColor="text1" w:themeTint="80"/>
+      </w:tblBorders>
+    </w:tblPr>
+    <w:tblStylePr w:type="firstRow">
+      <w:rPr>
+        <w:b/>
+        <w:bCs/>
+      </w:rPr>
+      <w:tblPr/>
+      <w:tcPr>
+        <w:tcBorders>
+          <w:bottom w:val="single" w:sz="4" w:space="0" w:color="7F7F7F" w:themeColor="text1" w:themeTint="80"/>
+        </w:tcBorders>
+      </w:tcPr>
+    </w:tblStylePr>
+    <w:tblStylePr w:type="lastRow">
+      <w:rPr>
+        <w:b/>
+        <w:bCs/>
+      </w:rPr>
+      <w:tblPr/>
+      <w:tcPr>
+        <w:tcBorders>
+          <w:top w:val="single" w:sz="4" w:space="0" w:color="7F7F7F" w:themeColor="text1" w:themeTint="80"/>
+        </w:tcBorders>
+      </w:tcPr>
+    </w:tblStylePr>
+    <w:tblStylePr w:type="firstCol">
+      <w:rPr>
+        <w:b/>
+        <w:bCs/>
+      </w:rPr>
+    </w:tblStylePr>
+    <w:tblStylePr w:type="lastCol">
+      <w:rPr>
+        <w:b/>
+        <w:bCs/>
+      </w:rPr>
+    </w:tblStylePr>
+    <w:tblStylePr w:type="band1Vert">
+      <w:tblPr/>
+      <w:tcPr>
+        <w:tcBorders>
+          <w:left w:val="single" w:sz="4" w:space="0" w:color="7F7F7F" w:themeColor="text1" w:themeTint="80"/>
+          <w:right w:val="single" w:sz="4" w:space="0" w:color="7F7F7F" w:themeColor="text1" w:themeTint="80"/>
+        </w:tcBorders>
+      </w:tcPr>
+    </w:tblStylePr>
+    <w:tblStylePr w:type="band2Vert">
+      <w:tblPr/>
+      <w:tcPr>
+        <w:tcBorders>
+          <w:left w:val="single" w:sz="4" w:space="0" w:color="7F7F7F" w:themeColor="text1" w:themeTint="80"/>
+          <w:right w:val="single" w:sz="4" w:space="0" w:color="7F7F7F" w:themeColor="text1" w:themeTint="80"/>
+        </w:tcBorders>
+      </w:tcPr>
+    </w:tblStylePr>
+    <w:tblStylePr w:type="band1Horz">
+      <w:tblPr/>
+      <w:tcPr>
+        <w:tcBorders>
+          <w:top w:val="single" w:sz="4" w:space="0" w:color="7F7F7F" w:themeColor="text1" w:themeTint="80"/>
+          <w:bottom w:val="single" w:sz="4" w:space="0" w:color="7F7F7F" w:themeColor="text1" w:themeTint="80"/>
+        </w:tcBorders>
+      </w:tcPr>
+    </w:tblStylePr>
   </w:style>
 </w:styles>
 </file>

</xml_diff>

<commit_message>
Update to Project Proposal Draft
</commit_message>
<xml_diff>
--- a/Documentation/Project_Proposal.docx
+++ b/Documentation/Project_Proposal.docx
@@ -46,7 +46,7 @@
     </w:p>
     <w:tbl>
       <w:tblPr>
-        <w:tblStyle w:val="PlainTable2"/>
+        <w:tblStyle w:val="PlainTable3"/>
         <w:tblW w:w="0" w:type="auto"/>
         <w:tblLook w:val="04A0" w:firstRow="1" w:lastRow="0" w:firstColumn="1" w:lastColumn="0" w:noHBand="0" w:noVBand="1"/>
       </w:tblPr>
@@ -60,12 +60,12 @@
         </w:trPr>
         <w:tc>
           <w:tcPr>
-            <w:cnfStyle w:val="001000000000" w:firstRow="0" w:lastRow="0" w:firstColumn="1" w:lastColumn="0" w:oddVBand="0" w:evenVBand="0" w:oddHBand="0" w:evenHBand="0" w:firstRowFirstColumn="0" w:firstRowLastColumn="0" w:lastRowFirstColumn="0" w:lastRowLastColumn="0"/>
-            <w:tcW w:w="4675" w:type="dxa"/>
-          </w:tcPr>
-          <w:p>
-            <w:r>
-              <w:t>Name</w:t>
+            <w:cnfStyle w:val="001000000100" w:firstRow="0" w:lastRow="0" w:firstColumn="1" w:lastColumn="0" w:oddVBand="0" w:evenVBand="0" w:oddHBand="0" w:evenHBand="0" w:firstRowFirstColumn="1" w:firstRowLastColumn="0" w:lastRowFirstColumn="0" w:lastRowLastColumn="0"/>
+            <w:tcW w:w="4675" w:type="dxa"/>
+          </w:tcPr>
+          <w:p>
+            <w:r>
+              <w:t>Role</w:t>
             </w:r>
           </w:p>
         </w:tc>
@@ -93,6 +93,295 @@
             <w:tcW w:w="4675" w:type="dxa"/>
           </w:tcPr>
           <w:p>
+            <w:r>
+              <w:t>Project Manager</w:t>
+            </w:r>
+          </w:p>
+        </w:tc>
+        <w:tc>
+          <w:tcPr>
+            <w:tcW w:w="4675" w:type="dxa"/>
+          </w:tcPr>
+          <w:p>
+            <w:pPr>
+              <w:cnfStyle w:val="000000100000" w:firstRow="0" w:lastRow="0" w:firstColumn="0" w:lastColumn="0" w:oddVBand="0" w:evenVBand="0" w:oddHBand="1" w:evenHBand="0" w:firstRowFirstColumn="0" w:firstRowLastColumn="0" w:lastRowFirstColumn="0" w:lastRowLastColumn="0"/>
+            </w:pPr>
+            <w:r>
+              <w:t>Jack Meyer</w:t>
+            </w:r>
+          </w:p>
+        </w:tc>
+      </w:tr>
+      <w:tr>
+        <w:tc>
+          <w:tcPr>
+            <w:cnfStyle w:val="001000000000" w:firstRow="0" w:lastRow="0" w:firstColumn="1" w:lastColumn="0" w:oddVBand="0" w:evenVBand="0" w:oddHBand="0" w:evenHBand="0" w:firstRowFirstColumn="0" w:firstRowLastColumn="0" w:lastRowFirstColumn="0" w:lastRowLastColumn="0"/>
+            <w:tcW w:w="4675" w:type="dxa"/>
+          </w:tcPr>
+          <w:p>
+            <w:r>
+              <w:t>Systems Engineer</w:t>
+            </w:r>
+          </w:p>
+        </w:tc>
+        <w:tc>
+          <w:tcPr>
+            <w:tcW w:w="4675" w:type="dxa"/>
+          </w:tcPr>
+          <w:p>
+            <w:pPr>
+              <w:cnfStyle w:val="000000000000" w:firstRow="0" w:lastRow="0" w:firstColumn="0" w:lastColumn="0" w:oddVBand="0" w:evenVBand="0" w:oddHBand="0" w:evenHBand="0" w:firstRowFirstColumn="0" w:firstRowLastColumn="0" w:lastRowFirstColumn="0" w:lastRowLastColumn="0"/>
+            </w:pPr>
+            <w:r>
+              <w:t>Anthony House</w:t>
+            </w:r>
+          </w:p>
+        </w:tc>
+      </w:tr>
+      <w:tr>
+        <w:trPr>
+          <w:cnfStyle w:val="000000100000" w:firstRow="0" w:lastRow="0" w:firstColumn="0" w:lastColumn="0" w:oddVBand="0" w:evenVBand="0" w:oddHBand="1" w:evenHBand="0" w:firstRowFirstColumn="0" w:firstRowLastColumn="0" w:lastRowFirstColumn="0" w:lastRowLastColumn="0"/>
+        </w:trPr>
+        <w:tc>
+          <w:tcPr>
+            <w:cnfStyle w:val="001000000000" w:firstRow="0" w:lastRow="0" w:firstColumn="1" w:lastColumn="0" w:oddVBand="0" w:evenVBand="0" w:oddHBand="0" w:evenHBand="0" w:firstRowFirstColumn="0" w:firstRowLastColumn="0" w:lastRowFirstColumn="0" w:lastRowLastColumn="0"/>
+            <w:tcW w:w="4675" w:type="dxa"/>
+          </w:tcPr>
+          <w:p>
+            <w:r>
+              <w:t>Architect and Developer</w:t>
+            </w:r>
+          </w:p>
+        </w:tc>
+        <w:tc>
+          <w:tcPr>
+            <w:tcW w:w="4675" w:type="dxa"/>
+          </w:tcPr>
+          <w:p>
+            <w:pPr>
+              <w:cnfStyle w:val="000000100000" w:firstRow="0" w:lastRow="0" w:firstColumn="0" w:lastColumn="0" w:oddVBand="0" w:evenVBand="0" w:oddHBand="1" w:evenHBand="0" w:firstRowFirstColumn="0" w:firstRowLastColumn="0" w:lastRowFirstColumn="0" w:lastRowLastColumn="0"/>
+            </w:pPr>
+            <w:proofErr w:type="spellStart"/>
+            <w:r>
+              <w:t>Nischay</w:t>
+            </w:r>
+            <w:proofErr w:type="spellEnd"/>
+            <w:r>
+              <w:t xml:space="preserve"> </w:t>
+            </w:r>
+            <w:proofErr w:type="spellStart"/>
+            <w:r>
+              <w:t>Venkatram</w:t>
+            </w:r>
+            <w:proofErr w:type="spellEnd"/>
+          </w:p>
+        </w:tc>
+      </w:tr>
+      <w:tr>
+        <w:tc>
+          <w:tcPr>
+            <w:cnfStyle w:val="001000000000" w:firstRow="0" w:lastRow="0" w:firstColumn="1" w:lastColumn="0" w:oddVBand="0" w:evenVBand="0" w:oddHBand="0" w:evenHBand="0" w:firstRowFirstColumn="0" w:firstRowLastColumn="0" w:lastRowFirstColumn="0" w:lastRowLastColumn="0"/>
+            <w:tcW w:w="4675" w:type="dxa"/>
+          </w:tcPr>
+          <w:p>
+            <w:r>
+              <w:t>Tester and Integrator</w:t>
+            </w:r>
+          </w:p>
+        </w:tc>
+        <w:tc>
+          <w:tcPr>
+            <w:tcW w:w="4675" w:type="dxa"/>
+          </w:tcPr>
+          <w:p>
+            <w:pPr>
+              <w:cnfStyle w:val="000000000000" w:firstRow="0" w:lastRow="0" w:firstColumn="0" w:lastColumn="0" w:oddVBand="0" w:evenVBand="0" w:oddHBand="0" w:evenHBand="0" w:firstRowFirstColumn="0" w:firstRowLastColumn="0" w:lastRowFirstColumn="0" w:lastRowLastColumn="0"/>
+            </w:pPr>
+            <w:r>
+              <w:t>Ian Harris</w:t>
+            </w:r>
+          </w:p>
+        </w:tc>
+      </w:tr>
+    </w:tbl>
+    <w:p/>
+    <w:p>
+      <w:r>
+        <w:t xml:space="preserve">Although these roles are clearly defined, it is expected that each team member will contribute in another place when deemed necessary. </w:t>
+      </w:r>
+    </w:p>
+    <w:p>
+      <w:pPr>
+        <w:pStyle w:val="Heading1"/>
+      </w:pPr>
+      <w:r>
+        <w:t>Costs</w:t>
+      </w:r>
+    </w:p>
+    <w:p>
+      <w:r>
+        <w:t xml:space="preserve">We approximate that this project will require 20+ hours per person, coming to a total of 80+ hours of work. Outside of the salary of each developer, you can expect no additional costs. </w:t>
+      </w:r>
+      <w:r>
+        <w:t xml:space="preserve">We plan on utilizing our own apartments and open spaces to complete work, therefore there will be no costs for space and work areas. </w:t>
+      </w:r>
+      <w:r>
+        <w:t xml:space="preserve">We are using open source technologies, which in return means no cost for using third party resources. </w:t>
+      </w:r>
+      <w:r>
+        <w:t xml:space="preserve">Most of the 80+ hours are going to be spent researching each individual framework and setting up the project. We predict once the research and set up is completed, development work will flow smoothly. </w:t>
+      </w:r>
+    </w:p>
+    <w:p>
+      <w:pPr>
+        <w:pStyle w:val="Heading1"/>
+      </w:pPr>
+      <w:r>
+        <w:t>Requirements</w:t>
+      </w:r>
+    </w:p>
+    <w:p>
+      <w:r>
+        <w:t>Our project will have the following requirements:</w:t>
+      </w:r>
+    </w:p>
+    <w:p>
+      <w:pPr>
+        <w:pStyle w:val="ListParagraph"/>
+        <w:numPr>
+          <w:ilvl w:val="0"/>
+          <w:numId w:val="1"/>
+        </w:numPr>
+      </w:pPr>
+      <w:r>
+        <w:t>Be able to take a picture and separate the faces that are in the picture</w:t>
+      </w:r>
+    </w:p>
+    <w:p>
+      <w:pPr>
+        <w:pStyle w:val="ListParagraph"/>
+        <w:numPr>
+          <w:ilvl w:val="0"/>
+          <w:numId w:val="1"/>
+        </w:numPr>
+      </w:pPr>
+      <w:r>
+        <w:t>Compare the faces against the pictures which the instructor uploaded via the manage class screen</w:t>
+      </w:r>
+    </w:p>
+    <w:p>
+      <w:pPr>
+        <w:pStyle w:val="ListParagraph"/>
+        <w:numPr>
+          <w:ilvl w:val="0"/>
+          <w:numId w:val="1"/>
+        </w:numPr>
+      </w:pPr>
+      <w:r>
+        <w:t>Show the image to the instructor with names of the students by their faces</w:t>
+      </w:r>
+    </w:p>
+    <w:p>
+      <w:pPr>
+        <w:pStyle w:val="ListParagraph"/>
+        <w:numPr>
+          <w:ilvl w:val="0"/>
+          <w:numId w:val="1"/>
+        </w:numPr>
+      </w:pPr>
+      <w:r>
+        <w:t>The program will run via the instructor’s computer</w:t>
+      </w:r>
+    </w:p>
+    <w:p>
+      <w:pPr>
+        <w:pStyle w:val="ListParagraph"/>
+        <w:numPr>
+          <w:ilvl w:val="0"/>
+          <w:numId w:val="1"/>
+        </w:numPr>
+      </w:pPr>
+      <w:r>
+        <w:t>Unidentified people will be asked to be saved to the database for future reference</w:t>
+      </w:r>
+    </w:p>
+    <w:p>
+      <w:pPr>
+        <w:pStyle w:val="Heading1"/>
+      </w:pPr>
+      <w:r>
+        <w:t>Risks</w:t>
+      </w:r>
+    </w:p>
+    <w:p>
+      <w:r>
+        <w:t xml:space="preserve">One issue that can be seen right from the start is the integration of our open source library for Facial Recognition, Open CV. There could be unforeseen integration issues that appear throughout the course of development. </w:t>
+      </w:r>
+      <w:r>
+        <w:t>This is a significant risk because it is the basis of our project. To mitigate this risk, we will continue to do research as the project goes along. Another issue is the lack of knowledge of one of the technologies we will be using, Angular 2. Our developers have limited knowledge of Angular 2. If this issues manifests into a large issue, we will move to do a different front end framework which our developers have more experience with.</w:t>
+      </w:r>
+      <w:r>
+        <w:t xml:space="preserve"> Although the limited lack of knowledge, we believe that Angular 2 and Open CV will be the best tools to complete the project. After 3 or 4 days, if either framework is not working out, we will migrate to using another framework with similar capabilities. </w:t>
+      </w:r>
+      <w:r>
+        <w:t xml:space="preserve">We also acknowledge the risks of using two new frameworks, but we believe we have skills and </w:t>
+      </w:r>
+      <w:r>
+        <w:t>know-how to implement Angular 2 and OpenCV.</w:t>
+      </w:r>
+      <w:bookmarkStart w:id="0" w:name="_GoBack"/>
+      <w:bookmarkEnd w:id="0"/>
+    </w:p>
+    <w:p>
+      <w:pPr>
+        <w:pStyle w:val="Heading1"/>
+      </w:pPr>
+      <w:r>
+        <w:t>Project Tracking and Management</w:t>
+      </w:r>
+    </w:p>
+    <w:p>
+      <w:r>
+        <w:t>The completion of our project can be tracked on our issue tracking system. We will be using GitHub issues and pull requests to track the work being done to the project.</w:t>
+      </w:r>
+      <w:r>
+        <w:t xml:space="preserve"> </w:t>
+      </w:r>
+      <w:r>
+        <w:t xml:space="preserve"> </w:t>
+      </w:r>
+      <w:r>
+        <w:t xml:space="preserve">Through GitHub issues, you can clearly see the progress of the project. It is very easy to search by issue type, when it was created, and who is working on the issue. It is also very easy to add comments to the issues to further discussion about it. </w:t>
+      </w:r>
+    </w:p>
+    <w:p>
+      <w:pPr>
+        <w:pStyle w:val="Heading1"/>
+      </w:pPr>
+      <w:r>
+        <w:t>Timeline</w:t>
+      </w:r>
+    </w:p>
+    <w:tbl>
+      <w:tblPr>
+        <w:tblStyle w:val="PlainTable3"/>
+        <w:tblW w:w="0" w:type="auto"/>
+        <w:tblLook w:val="04A0" w:firstRow="1" w:lastRow="0" w:firstColumn="1" w:lastColumn="0" w:noHBand="0" w:noVBand="1"/>
+      </w:tblPr>
+      <w:tblGrid>
+        <w:gridCol w:w="4675"/>
+        <w:gridCol w:w="4675"/>
+      </w:tblGrid>
+      <w:tr>
+        <w:trPr>
+          <w:cnfStyle w:val="100000000000" w:firstRow="1" w:lastRow="0" w:firstColumn="0" w:lastColumn="0" w:oddVBand="0" w:evenVBand="0" w:oddHBand="0" w:evenHBand="0" w:firstRowFirstColumn="0" w:firstRowLastColumn="0" w:lastRowFirstColumn="0" w:lastRowLastColumn="0"/>
+        </w:trPr>
+        <w:tc>
+          <w:tcPr>
+            <w:cnfStyle w:val="001000000100" w:firstRow="0" w:lastRow="0" w:firstColumn="1" w:lastColumn="0" w:oddVBand="0" w:evenVBand="0" w:oddHBand="0" w:evenHBand="0" w:firstRowFirstColumn="1" w:firstRowLastColumn="0" w:lastRowFirstColumn="0" w:lastRowLastColumn="0"/>
+            <w:tcW w:w="4675" w:type="dxa"/>
+          </w:tcPr>
+          <w:p>
             <w:pPr>
               <w:rPr>
                 <w:b w:val="0"/>
@@ -102,7 +391,7 @@
               <w:rPr>
                 <w:b w:val="0"/>
               </w:rPr>
-              <w:t>Jack Meyer</w:t>
+              <w:t>Deliverable</w:t>
             </w:r>
           </w:p>
         </w:tc>
@@ -112,22 +401,7 @@
           </w:tcPr>
           <w:p>
             <w:pPr>
-              <w:cnfStyle w:val="000000100000" w:firstRow="0" w:lastRow="0" w:firstColumn="0" w:lastColumn="0" w:oddVBand="0" w:evenVBand="0" w:oddHBand="1" w:evenHBand="0" w:firstRowFirstColumn="0" w:firstRowLastColumn="0" w:lastRowFirstColumn="0" w:lastRowLastColumn="0"/>
-            </w:pPr>
-            <w:r>
-              <w:t>Project Manager</w:t>
-            </w:r>
-          </w:p>
-        </w:tc>
-      </w:tr>
-      <w:tr>
-        <w:tc>
-          <w:tcPr>
-            <w:cnfStyle w:val="001000000000" w:firstRow="0" w:lastRow="0" w:firstColumn="1" w:lastColumn="0" w:oddVBand="0" w:evenVBand="0" w:oddHBand="0" w:evenHBand="0" w:firstRowFirstColumn="0" w:firstRowLastColumn="0" w:lastRowFirstColumn="0" w:lastRowLastColumn="0"/>
-            <w:tcW w:w="4675" w:type="dxa"/>
-          </w:tcPr>
-          <w:p>
-            <w:pPr>
+              <w:cnfStyle w:val="100000000000" w:firstRow="1" w:lastRow="0" w:firstColumn="0" w:lastColumn="0" w:oddVBand="0" w:evenVBand="0" w:oddHBand="0" w:evenHBand="0" w:firstRowFirstColumn="0" w:firstRowLastColumn="0" w:lastRowFirstColumn="0" w:lastRowLastColumn="0"/>
               <w:rPr>
                 <w:b w:val="0"/>
               </w:rPr>
@@ -136,20 +410,7 @@
               <w:rPr>
                 <w:b w:val="0"/>
               </w:rPr>
-              <w:t>Systems Engineer</w:t>
-            </w:r>
-          </w:p>
-        </w:tc>
-        <w:tc>
-          <w:tcPr>
-            <w:tcW w:w="4675" w:type="dxa"/>
-          </w:tcPr>
-          <w:p>
-            <w:pPr>
-              <w:cnfStyle w:val="000000000000" w:firstRow="0" w:lastRow="0" w:firstColumn="0" w:lastColumn="0" w:oddVBand="0" w:evenVBand="0" w:oddHBand="0" w:evenHBand="0" w:firstRowFirstColumn="0" w:firstRowLastColumn="0" w:lastRowFirstColumn="0" w:lastRowLastColumn="0"/>
-            </w:pPr>
-            <w:r>
-              <w:t>Anthony House</w:t>
+              <w:t>Date</w:t>
             </w:r>
           </w:p>
         </w:tc>
@@ -164,16 +425,8 @@
             <w:tcW w:w="4675" w:type="dxa"/>
           </w:tcPr>
           <w:p>
-            <w:pPr>
-              <w:rPr>
-                <w:b w:val="0"/>
-              </w:rPr>
-            </w:pPr>
-            <w:r>
-              <w:rPr>
-                <w:b w:val="0"/>
-              </w:rPr>
-              <w:t>Architect and Developer</w:t>
+            <w:r>
+              <w:t>Project Proposal</w:t>
             </w:r>
           </w:p>
         </w:tc>
@@ -185,19 +438,15 @@
             <w:pPr>
               <w:cnfStyle w:val="000000100000" w:firstRow="0" w:lastRow="0" w:firstColumn="0" w:lastColumn="0" w:oddVBand="0" w:evenVBand="0" w:oddHBand="1" w:evenHBand="0" w:firstRowFirstColumn="0" w:firstRowLastColumn="0" w:lastRowFirstColumn="0" w:lastRowLastColumn="0"/>
             </w:pPr>
-            <w:proofErr w:type="spellStart"/>
-            <w:r>
-              <w:t>Nischay</w:t>
-            </w:r>
-            <w:proofErr w:type="spellEnd"/>
-            <w:r>
-              <w:t xml:space="preserve"> </w:t>
-            </w:r>
-            <w:proofErr w:type="spellStart"/>
-            <w:r>
-              <w:t>Venkatram</w:t>
-            </w:r>
-            <w:proofErr w:type="spellEnd"/>
+            <w:r>
+              <w:t>September 1</w:t>
+            </w:r>
+            <w:r>
+              <w:rPr>
+                <w:vertAlign w:val="superscript"/>
+              </w:rPr>
+              <w:t>st</w:t>
+            </w:r>
           </w:p>
         </w:tc>
       </w:tr>
@@ -208,16 +457,8 @@
             <w:tcW w:w="4675" w:type="dxa"/>
           </w:tcPr>
           <w:p>
-            <w:pPr>
-              <w:rPr>
-                <w:b w:val="0"/>
-              </w:rPr>
-            </w:pPr>
-            <w:r>
-              <w:rPr>
-                <w:b w:val="0"/>
-              </w:rPr>
-              <w:t>Tester and Integrator</w:t>
+            <w:r>
+              <w:t>Initial Project Setup</w:t>
             </w:r>
           </w:p>
         </w:tc>
@@ -230,86 +471,196 @@
               <w:cnfStyle w:val="000000000000" w:firstRow="0" w:lastRow="0" w:firstColumn="0" w:lastColumn="0" w:oddVBand="0" w:evenVBand="0" w:oddHBand="0" w:evenHBand="0" w:firstRowFirstColumn="0" w:firstRowLastColumn="0" w:lastRowFirstColumn="0" w:lastRowLastColumn="0"/>
             </w:pPr>
             <w:r>
-              <w:t>Ian Harris</w:t>
+              <w:t>September 3</w:t>
+            </w:r>
+            <w:r>
+              <w:rPr>
+                <w:vertAlign w:val="superscript"/>
+              </w:rPr>
+              <w:t>rd</w:t>
+            </w:r>
+          </w:p>
+        </w:tc>
+      </w:tr>
+      <w:tr>
+        <w:trPr>
+          <w:cnfStyle w:val="000000100000" w:firstRow="0" w:lastRow="0" w:firstColumn="0" w:lastColumn="0" w:oddVBand="0" w:evenVBand="0" w:oddHBand="1" w:evenHBand="0" w:firstRowFirstColumn="0" w:firstRowLastColumn="0" w:lastRowFirstColumn="0" w:lastRowLastColumn="0"/>
+        </w:trPr>
+        <w:tc>
+          <w:tcPr>
+            <w:cnfStyle w:val="001000000000" w:firstRow="0" w:lastRow="0" w:firstColumn="1" w:lastColumn="0" w:oddVBand="0" w:evenVBand="0" w:oddHBand="0" w:evenHBand="0" w:firstRowFirstColumn="0" w:firstRowLastColumn="0" w:lastRowFirstColumn="0" w:lastRowLastColumn="0"/>
+            <w:tcW w:w="4675" w:type="dxa"/>
+          </w:tcPr>
+          <w:p>
+            <w:r>
+              <w:t>Login/Logout/Sign up</w:t>
+            </w:r>
+          </w:p>
+        </w:tc>
+        <w:tc>
+          <w:tcPr>
+            <w:tcW w:w="4675" w:type="dxa"/>
+          </w:tcPr>
+          <w:p>
+            <w:pPr>
+              <w:cnfStyle w:val="000000100000" w:firstRow="0" w:lastRow="0" w:firstColumn="0" w:lastColumn="0" w:oddVBand="0" w:evenVBand="0" w:oddHBand="1" w:evenHBand="0" w:firstRowFirstColumn="0" w:firstRowLastColumn="0" w:lastRowFirstColumn="0" w:lastRowLastColumn="0"/>
+            </w:pPr>
+            <w:r>
+              <w:t>September 5</w:t>
+            </w:r>
+            <w:r>
+              <w:rPr>
+                <w:vertAlign w:val="superscript"/>
+              </w:rPr>
+              <w:t>th</w:t>
+            </w:r>
+          </w:p>
+        </w:tc>
+      </w:tr>
+      <w:tr>
+        <w:tc>
+          <w:tcPr>
+            <w:cnfStyle w:val="001000000000" w:firstRow="0" w:lastRow="0" w:firstColumn="1" w:lastColumn="0" w:oddVBand="0" w:evenVBand="0" w:oddHBand="0" w:evenHBand="0" w:firstRowFirstColumn="0" w:firstRowLastColumn="0" w:lastRowFirstColumn="0" w:lastRowLastColumn="0"/>
+            <w:tcW w:w="4675" w:type="dxa"/>
+          </w:tcPr>
+          <w:p>
+            <w:r>
+              <w:t>Create Class</w:t>
+            </w:r>
+          </w:p>
+        </w:tc>
+        <w:tc>
+          <w:tcPr>
+            <w:tcW w:w="4675" w:type="dxa"/>
+          </w:tcPr>
+          <w:p>
+            <w:pPr>
+              <w:cnfStyle w:val="000000000000" w:firstRow="0" w:lastRow="0" w:firstColumn="0" w:lastColumn="0" w:oddVBand="0" w:evenVBand="0" w:oddHBand="0" w:evenHBand="0" w:firstRowFirstColumn="0" w:firstRowLastColumn="0" w:lastRowFirstColumn="0" w:lastRowLastColumn="0"/>
+            </w:pPr>
+            <w:r>
+              <w:t>September 7</w:t>
+            </w:r>
+            <w:r>
+              <w:rPr>
+                <w:vertAlign w:val="superscript"/>
+              </w:rPr>
+              <w:t>th</w:t>
+            </w:r>
+          </w:p>
+        </w:tc>
+      </w:tr>
+      <w:tr>
+        <w:trPr>
+          <w:cnfStyle w:val="000000100000" w:firstRow="0" w:lastRow="0" w:firstColumn="0" w:lastColumn="0" w:oddVBand="0" w:evenVBand="0" w:oddHBand="1" w:evenHBand="0" w:firstRowFirstColumn="0" w:firstRowLastColumn="0" w:lastRowFirstColumn="0" w:lastRowLastColumn="0"/>
+        </w:trPr>
+        <w:tc>
+          <w:tcPr>
+            <w:cnfStyle w:val="001000000000" w:firstRow="0" w:lastRow="0" w:firstColumn="1" w:lastColumn="0" w:oddVBand="0" w:evenVBand="0" w:oddHBand="0" w:evenHBand="0" w:firstRowFirstColumn="0" w:firstRowLastColumn="0" w:lastRowFirstColumn="0" w:lastRowLastColumn="0"/>
+            <w:tcW w:w="4675" w:type="dxa"/>
+          </w:tcPr>
+          <w:p>
+            <w:r>
+              <w:t>Mange Class</w:t>
+            </w:r>
+          </w:p>
+        </w:tc>
+        <w:tc>
+          <w:tcPr>
+            <w:tcW w:w="4675" w:type="dxa"/>
+          </w:tcPr>
+          <w:p>
+            <w:pPr>
+              <w:cnfStyle w:val="000000100000" w:firstRow="0" w:lastRow="0" w:firstColumn="0" w:lastColumn="0" w:oddVBand="0" w:evenVBand="0" w:oddHBand="1" w:evenHBand="0" w:firstRowFirstColumn="0" w:firstRowLastColumn="0" w:lastRowFirstColumn="0" w:lastRowLastColumn="0"/>
+            </w:pPr>
+            <w:r>
+              <w:t>September 9</w:t>
+            </w:r>
+            <w:r>
+              <w:rPr>
+                <w:vertAlign w:val="superscript"/>
+              </w:rPr>
+              <w:t>th</w:t>
+            </w:r>
+          </w:p>
+        </w:tc>
+      </w:tr>
+      <w:tr>
+        <w:tc>
+          <w:tcPr>
+            <w:cnfStyle w:val="001000000000" w:firstRow="0" w:lastRow="0" w:firstColumn="1" w:lastColumn="0" w:oddVBand="0" w:evenVBand="0" w:oddHBand="0" w:evenHBand="0" w:firstRowFirstColumn="0" w:firstRowLastColumn="0" w:lastRowFirstColumn="0" w:lastRowLastColumn="0"/>
+            <w:tcW w:w="4675" w:type="dxa"/>
+          </w:tcPr>
+          <w:p>
+            <w:r>
+              <w:t xml:space="preserve">Integrate </w:t>
+            </w:r>
+            <w:proofErr w:type="spellStart"/>
+            <w:r>
+              <w:t>OpenCV</w:t>
+            </w:r>
+            <w:proofErr w:type="spellEnd"/>
+            <w:r>
+              <w:t xml:space="preserve"> </w:t>
+            </w:r>
+          </w:p>
+        </w:tc>
+        <w:tc>
+          <w:tcPr>
+            <w:tcW w:w="4675" w:type="dxa"/>
+          </w:tcPr>
+          <w:p>
+            <w:pPr>
+              <w:cnfStyle w:val="000000000000" w:firstRow="0" w:lastRow="0" w:firstColumn="0" w:lastColumn="0" w:oddVBand="0" w:evenVBand="0" w:oddHBand="0" w:evenHBand="0" w:firstRowFirstColumn="0" w:firstRowLastColumn="0" w:lastRowFirstColumn="0" w:lastRowLastColumn="0"/>
+            </w:pPr>
+            <w:r>
+              <w:t>September 12</w:t>
+            </w:r>
+            <w:r>
+              <w:rPr>
+                <w:vertAlign w:val="superscript"/>
+              </w:rPr>
+              <w:t>th</w:t>
+            </w:r>
+          </w:p>
+        </w:tc>
+      </w:tr>
+      <w:tr>
+        <w:trPr>
+          <w:cnfStyle w:val="000000100000" w:firstRow="0" w:lastRow="0" w:firstColumn="0" w:lastColumn="0" w:oddVBand="0" w:evenVBand="0" w:oddHBand="1" w:evenHBand="0" w:firstRowFirstColumn="0" w:firstRowLastColumn="0" w:lastRowFirstColumn="0" w:lastRowLastColumn="0"/>
+        </w:trPr>
+        <w:tc>
+          <w:tcPr>
+            <w:cnfStyle w:val="001000000000" w:firstRow="0" w:lastRow="0" w:firstColumn="1" w:lastColumn="0" w:oddVBand="0" w:evenVBand="0" w:oddHBand="0" w:evenHBand="0" w:firstRowFirstColumn="0" w:firstRowLastColumn="0" w:lastRowFirstColumn="0" w:lastRowLastColumn="0"/>
+            <w:tcW w:w="4675" w:type="dxa"/>
+          </w:tcPr>
+          <w:p>
+            <w:r>
+              <w:t>Deliver Project</w:t>
+            </w:r>
+          </w:p>
+        </w:tc>
+        <w:tc>
+          <w:tcPr>
+            <w:tcW w:w="4675" w:type="dxa"/>
+          </w:tcPr>
+          <w:p>
+            <w:pPr>
+              <w:cnfStyle w:val="000000100000" w:firstRow="0" w:lastRow="0" w:firstColumn="0" w:lastColumn="0" w:oddVBand="0" w:evenVBand="0" w:oddHBand="1" w:evenHBand="0" w:firstRowFirstColumn="0" w:firstRowLastColumn="0" w:lastRowFirstColumn="0" w:lastRowLastColumn="0"/>
+            </w:pPr>
+            <w:r>
+              <w:t>September 15</w:t>
+            </w:r>
+            <w:r>
+              <w:rPr>
+                <w:vertAlign w:val="superscript"/>
+              </w:rPr>
+              <w:t>th</w:t>
             </w:r>
           </w:p>
         </w:tc>
       </w:tr>
     </w:tbl>
     <w:p/>
-    <w:p>
-      <w:r>
-        <w:t xml:space="preserve">Although these roles are clearly defined, it is expected that each team member will contribute in another place when deemed necessary. </w:t>
-      </w:r>
-    </w:p>
-    <w:p>
-      <w:pPr>
-        <w:pStyle w:val="Heading1"/>
-      </w:pPr>
-      <w:r>
-        <w:t>Costs</w:t>
-      </w:r>
-    </w:p>
-    <w:p>
-      <w:r>
-        <w:t xml:space="preserve">We approximate that this project will require 20+ hours per person, coming to a total of 80+ hours of work. Outside of the salary of each developer, you can expect no additional costs. </w:t>
-      </w:r>
-      <w:r>
-        <w:t xml:space="preserve">We plan on utilizing our own apartments and open spaces to complete work, therefore there will be no costs for space and work areas. </w:t>
-      </w:r>
-      <w:r>
-        <w:t xml:space="preserve">We are using open source technologies, which in return means no cost for using third party resources. </w:t>
-      </w:r>
-      <w:r>
-        <w:t xml:space="preserve">Most of the 80+ hours are going to be spent researching each individual framework and setting up the project. We predict once the research and set up is completed, development work will flow smoothly. </w:t>
-      </w:r>
-    </w:p>
-    <w:p>
-      <w:pPr>
-        <w:pStyle w:val="Heading1"/>
-      </w:pPr>
-      <w:r>
-        <w:t>Risks</w:t>
-      </w:r>
-    </w:p>
-    <w:p>
-      <w:r>
-        <w:t xml:space="preserve">One issue that can be seen right from the start is the integration of our open source library for Facial Recognition, Open CV. There could be unforeseen integration issues that appear throughout the course of development. </w:t>
-      </w:r>
-      <w:r>
-        <w:t>This is a significant risk because it is the basis of our project. To mitigate this risk, we will continue to do research as the project goes along. Another issue is the lack of knowledge of one of the technologies we will be using, Angular 2. Our developers have limited knowledge of Angular 2. If this issues manifests into a large issue, we will move to do a different front end framework which our developers have more experience with.</w:t>
-      </w:r>
-      <w:r>
-        <w:t xml:space="preserve"> Although the limited lack of knowledge, we believe that Angular 2 and Open CV will be the best tools to complete the project. After 3 or 4 days, if either framework is not working out, we will migrate to using another framework with similar capabilities. </w:t>
-      </w:r>
-    </w:p>
-    <w:p>
-      <w:pPr>
-        <w:pStyle w:val="Heading1"/>
-      </w:pPr>
-      <w:r>
-        <w:t>Project Tracking and Management</w:t>
-      </w:r>
-    </w:p>
-    <w:p>
-      <w:r>
-        <w:t>The completion of our project can be tracked on our issue tracking system. We will be using GitHub issues and pull requests to track the work being done to the project.</w:t>
-      </w:r>
-      <w:r>
-        <w:t xml:space="preserve"> </w:t>
-      </w:r>
-      <w:r>
-        <w:t xml:space="preserve"> </w:t>
-      </w:r>
-      <w:r>
-        <w:t>Through GitHub issues, you can clearly see the progress of the project. It is very easy to search b</w:t>
-      </w:r>
-      <w:bookmarkStart w:id="0" w:name="_GoBack"/>
-      <w:bookmarkEnd w:id="0"/>
-      <w:r>
-        <w:t xml:space="preserve">y issue type, when it was created, and who is working on the issue. It is also very easy to add comments to the issues to further discussion about it. </w:t>
-      </w:r>
-    </w:p>
     <w:sectPr>
       <w:pgSz w:w="12240" w:h="15840"/>
       <w:pgMar w:top="1440" w:right="1440" w:bottom="1440" w:left="1440" w:header="720" w:footer="720" w:gutter="0"/>
@@ -318,6 +669,127 @@
     </w:sectPr>
   </w:body>
 </w:document>
+</file>
+
+<file path=word/numbering.xml><?xml version="1.0" encoding="utf-8"?>
+<w:numbering xmlns:wpc="http://schemas.microsoft.com/office/word/2010/wordprocessingCanvas" xmlns:cx="http://schemas.microsoft.com/office/drawing/2014/chartex" xmlns:cx1="http://schemas.microsoft.com/office/drawing/2015/9/8/chartex" xmlns:cx2="http://schemas.microsoft.com/office/drawing/2015/10/21/chartex" xmlns:mc="http://schemas.openxmlformats.org/markup-compatibility/2006" xmlns:o="urn:schemas-microsoft-com:office:office" xmlns:r="http://schemas.openxmlformats.org/officeDocument/2006/relationships" xmlns:m="http://schemas.openxmlformats.org/officeDocument/2006/math" xmlns:v="urn:schemas-microsoft-com:vml" xmlns:wp14="http://schemas.microsoft.com/office/word/2010/wordprocessingDrawing" xmlns:wp="http://schemas.openxmlformats.org/drawingml/2006/wordprocessingDrawing" xmlns:w10="urn:schemas-microsoft-com:office:word" xmlns:w="http://schemas.openxmlformats.org/wordprocessingml/2006/main" xmlns:w14="http://schemas.microsoft.com/office/word/2010/wordml" xmlns:w15="http://schemas.microsoft.com/office/word/2012/wordml" xmlns:w16se="http://schemas.microsoft.com/office/word/2015/wordml/symex" xmlns:wpg="http://schemas.microsoft.com/office/word/2010/wordprocessingGroup" xmlns:wpi="http://schemas.microsoft.com/office/word/2010/wordprocessingInk" xmlns:wne="http://schemas.microsoft.com/office/word/2006/wordml" xmlns:wps="http://schemas.microsoft.com/office/word/2010/wordprocessingShape" mc:Ignorable="w14 w15 w16se wp14">
+  <w:abstractNum w:abstractNumId="0" w15:restartNumberingAfterBreak="0">
+    <w:nsid w:val="536B75B5"/>
+    <w:multiLevelType w:val="hybridMultilevel"/>
+    <w:tmpl w:val="DCC4085E"/>
+    <w:lvl w:ilvl="0" w:tplc="04090001">
+      <w:start w:val="1"/>
+      <w:numFmt w:val="bullet"/>
+      <w:lvlText w:val=""/>
+      <w:lvlJc w:val="left"/>
+      <w:pPr>
+        <w:ind w:left="720" w:hanging="360"/>
+      </w:pPr>
+      <w:rPr>
+        <w:rFonts w:ascii="Symbol" w:hAnsi="Symbol" w:hint="default"/>
+      </w:rPr>
+    </w:lvl>
+    <w:lvl w:ilvl="1" w:tplc="04090003" w:tentative="1">
+      <w:start w:val="1"/>
+      <w:numFmt w:val="bullet"/>
+      <w:lvlText w:val="o"/>
+      <w:lvlJc w:val="left"/>
+      <w:pPr>
+        <w:ind w:left="1440" w:hanging="360"/>
+      </w:pPr>
+      <w:rPr>
+        <w:rFonts w:ascii="Courier New" w:hAnsi="Courier New" w:cs="Courier New" w:hint="default"/>
+      </w:rPr>
+    </w:lvl>
+    <w:lvl w:ilvl="2" w:tplc="04090005" w:tentative="1">
+      <w:start w:val="1"/>
+      <w:numFmt w:val="bullet"/>
+      <w:lvlText w:val=""/>
+      <w:lvlJc w:val="left"/>
+      <w:pPr>
+        <w:ind w:left="2160" w:hanging="360"/>
+      </w:pPr>
+      <w:rPr>
+        <w:rFonts w:ascii="Wingdings" w:hAnsi="Wingdings" w:hint="default"/>
+      </w:rPr>
+    </w:lvl>
+    <w:lvl w:ilvl="3" w:tplc="04090001" w:tentative="1">
+      <w:start w:val="1"/>
+      <w:numFmt w:val="bullet"/>
+      <w:lvlText w:val=""/>
+      <w:lvlJc w:val="left"/>
+      <w:pPr>
+        <w:ind w:left="2880" w:hanging="360"/>
+      </w:pPr>
+      <w:rPr>
+        <w:rFonts w:ascii="Symbol" w:hAnsi="Symbol" w:hint="default"/>
+      </w:rPr>
+    </w:lvl>
+    <w:lvl w:ilvl="4" w:tplc="04090003" w:tentative="1">
+      <w:start w:val="1"/>
+      <w:numFmt w:val="bullet"/>
+      <w:lvlText w:val="o"/>
+      <w:lvlJc w:val="left"/>
+      <w:pPr>
+        <w:ind w:left="3600" w:hanging="360"/>
+      </w:pPr>
+      <w:rPr>
+        <w:rFonts w:ascii="Courier New" w:hAnsi="Courier New" w:cs="Courier New" w:hint="default"/>
+      </w:rPr>
+    </w:lvl>
+    <w:lvl w:ilvl="5" w:tplc="04090005" w:tentative="1">
+      <w:start w:val="1"/>
+      <w:numFmt w:val="bullet"/>
+      <w:lvlText w:val=""/>
+      <w:lvlJc w:val="left"/>
+      <w:pPr>
+        <w:ind w:left="4320" w:hanging="360"/>
+      </w:pPr>
+      <w:rPr>
+        <w:rFonts w:ascii="Wingdings" w:hAnsi="Wingdings" w:hint="default"/>
+      </w:rPr>
+    </w:lvl>
+    <w:lvl w:ilvl="6" w:tplc="04090001" w:tentative="1">
+      <w:start w:val="1"/>
+      <w:numFmt w:val="bullet"/>
+      <w:lvlText w:val=""/>
+      <w:lvlJc w:val="left"/>
+      <w:pPr>
+        <w:ind w:left="5040" w:hanging="360"/>
+      </w:pPr>
+      <w:rPr>
+        <w:rFonts w:ascii="Symbol" w:hAnsi="Symbol" w:hint="default"/>
+      </w:rPr>
+    </w:lvl>
+    <w:lvl w:ilvl="7" w:tplc="04090003" w:tentative="1">
+      <w:start w:val="1"/>
+      <w:numFmt w:val="bullet"/>
+      <w:lvlText w:val="o"/>
+      <w:lvlJc w:val="left"/>
+      <w:pPr>
+        <w:ind w:left="5760" w:hanging="360"/>
+      </w:pPr>
+      <w:rPr>
+        <w:rFonts w:ascii="Courier New" w:hAnsi="Courier New" w:cs="Courier New" w:hint="default"/>
+      </w:rPr>
+    </w:lvl>
+    <w:lvl w:ilvl="8" w:tplc="04090005" w:tentative="1">
+      <w:start w:val="1"/>
+      <w:numFmt w:val="bullet"/>
+      <w:lvlText w:val=""/>
+      <w:lvlJc w:val="left"/>
+      <w:pPr>
+        <w:ind w:left="6480" w:hanging="360"/>
+      </w:pPr>
+      <w:rPr>
+        <w:rFonts w:ascii="Wingdings" w:hAnsi="Wingdings" w:hint="default"/>
+      </w:rPr>
+    </w:lvl>
+  </w:abstractNum>
+  <w:num w:numId="1">
+    <w:abstractNumId w:val="0"/>
+  </w:num>
+</w:numbering>
 </file>
 
 <file path=word/styles.xml><?xml version="1.0" encoding="utf-8"?>
@@ -939,6 +1411,110 @@
       </w:tcPr>
     </w:tblStylePr>
   </w:style>
+  <w:style w:type="table" w:styleId="PlainTable3">
+    <w:name w:val="Plain Table 3"/>
+    <w:basedOn w:val="TableNormal"/>
+    <w:uiPriority w:val="43"/>
+    <w:rsid w:val="0078099D"/>
+    <w:pPr>
+      <w:spacing w:after="0" w:line="240" w:lineRule="auto"/>
+    </w:pPr>
+    <w:tblPr>
+      <w:tblStyleRowBandSize w:val="1"/>
+      <w:tblStyleColBandSize w:val="1"/>
+    </w:tblPr>
+    <w:tblStylePr w:type="firstRow">
+      <w:rPr>
+        <w:b/>
+        <w:bCs/>
+        <w:caps/>
+      </w:rPr>
+      <w:tblPr/>
+      <w:tcPr>
+        <w:tcBorders>
+          <w:bottom w:val="single" w:sz="4" w:space="0" w:color="7F7F7F" w:themeColor="text1" w:themeTint="80"/>
+        </w:tcBorders>
+      </w:tcPr>
+    </w:tblStylePr>
+    <w:tblStylePr w:type="lastRow">
+      <w:rPr>
+        <w:b/>
+        <w:bCs/>
+        <w:caps/>
+      </w:rPr>
+      <w:tblPr/>
+      <w:tcPr>
+        <w:tcBorders>
+          <w:top w:val="nil"/>
+        </w:tcBorders>
+      </w:tcPr>
+    </w:tblStylePr>
+    <w:tblStylePr w:type="firstCol">
+      <w:rPr>
+        <w:b/>
+        <w:bCs/>
+        <w:caps/>
+      </w:rPr>
+      <w:tblPr/>
+      <w:tcPr>
+        <w:tcBorders>
+          <w:right w:val="single" w:sz="4" w:space="0" w:color="7F7F7F" w:themeColor="text1" w:themeTint="80"/>
+        </w:tcBorders>
+      </w:tcPr>
+    </w:tblStylePr>
+    <w:tblStylePr w:type="lastCol">
+      <w:rPr>
+        <w:b/>
+        <w:bCs/>
+        <w:caps/>
+      </w:rPr>
+      <w:tblPr/>
+      <w:tcPr>
+        <w:tcBorders>
+          <w:left w:val="nil"/>
+        </w:tcBorders>
+      </w:tcPr>
+    </w:tblStylePr>
+    <w:tblStylePr w:type="band1Vert">
+      <w:tblPr/>
+      <w:tcPr>
+        <w:shd w:val="clear" w:color="auto" w:fill="F2F2F2" w:themeFill="background1" w:themeFillShade="F2"/>
+      </w:tcPr>
+    </w:tblStylePr>
+    <w:tblStylePr w:type="band1Horz">
+      <w:tblPr/>
+      <w:tcPr>
+        <w:shd w:val="clear" w:color="auto" w:fill="F2F2F2" w:themeFill="background1" w:themeFillShade="F2"/>
+      </w:tcPr>
+    </w:tblStylePr>
+    <w:tblStylePr w:type="neCell">
+      <w:tblPr/>
+      <w:tcPr>
+        <w:tcBorders>
+          <w:left w:val="nil"/>
+        </w:tcBorders>
+      </w:tcPr>
+    </w:tblStylePr>
+    <w:tblStylePr w:type="nwCell">
+      <w:tblPr/>
+      <w:tcPr>
+        <w:tcBorders>
+          <w:right w:val="nil"/>
+        </w:tcBorders>
+      </w:tcPr>
+    </w:tblStylePr>
+  </w:style>
+  <w:style w:type="paragraph" w:styleId="ListParagraph">
+    <w:name w:val="List Paragraph"/>
+    <w:basedOn w:val="Normal"/>
+    <w:uiPriority w:val="34"/>
+    <w:qFormat/>
+    <w:rsid w:val="0078099D"/>
+    <w:pPr>
+      <w:ind w:left="720"/>
+      <w:contextualSpacing/>
+    </w:pPr>
+  </w:style>
 </w:styles>
 </file>
 

</xml_diff>